<commit_message>
Segunda Atualização do Projeto
</commit_message>
<xml_diff>
--- a/02. Requisitos/02-PRÉ-CRIME.docx
+++ b/02. Requisitos/02-PRÉ-CRIME.docx
@@ -60,15 +60,7 @@
         <w:rPr>
           <w:rFonts w:ascii="Times New Roman" w:hAnsi="Times New Roman" w:cs="Times New Roman"/>
         </w:rPr>
-        <w:t xml:space="preserve"> com a segurança </w:t>
-      </w:r>
-      <w:bookmarkStart w:id="0" w:name="_GoBack"/>
-      <w:bookmarkEnd w:id="0"/>
-      <w:r>
-        <w:rPr>
-          <w:rFonts w:ascii="Times New Roman" w:hAnsi="Times New Roman" w:cs="Times New Roman"/>
-        </w:rPr>
-        <w:t>de todos</w:t>
+        <w:t xml:space="preserve"> com a segurança de todos</w:t>
       </w:r>
       <w:r>
         <w:rPr>
@@ -644,7 +636,6 @@
         <w:rPr>
           <w:rFonts w:ascii="Times New Roman" w:hAnsi="Times New Roman" w:cs="Times New Roman"/>
           <w:color w:val="000000" w:themeColor="text1"/>
-          <w:spacing w:val="-5"/>
           <w:shd w:val="clear" w:color="auto" w:fill="FFFFFF"/>
         </w:rPr>
       </w:pPr>
@@ -671,8 +662,18 @@
           <w:color w:val="000000" w:themeColor="text1"/>
           <w:shd w:val="clear" w:color="auto" w:fill="FFFFFF"/>
         </w:rPr>
-        <w:t>, (bairro, cidade e estado) também mostrar no mapa as ocorrências daquela localidade já cadastrada por outros usuários.</w:t>
-      </w:r>
+        <w:t>, (bairro, cidade e estado) também mostrar no mapa as ocorrências daquela localidade já cadastrada por outros usuários</w:t>
+      </w:r>
+      <w:r>
+        <w:rPr>
+          <w:rFonts w:ascii="Times New Roman" w:hAnsi="Times New Roman" w:cs="Times New Roman"/>
+          <w:color w:val="000000" w:themeColor="text1"/>
+          <w:shd w:val="clear" w:color="auto" w:fill="FFFFFF"/>
+        </w:rPr>
+        <w:t xml:space="preserve"> ou pode adicionar manualmente a localização</w:t>
+      </w:r>
+      <w:bookmarkStart w:id="0" w:name="_GoBack"/>
+      <w:bookmarkEnd w:id="0"/>
     </w:p>
     <w:p>
       <w:pPr>
@@ -697,7 +698,27 @@
           <w:spacing w:val="-5"/>
           <w:shd w:val="clear" w:color="auto" w:fill="FFFFFF"/>
         </w:rPr>
-        <w:t>Apresentar em um mapa relatos de outros usuários</w:t>
+        <w:t>Apresentar em um mapa</w:t>
+      </w:r>
+      <w:r>
+        <w:rPr>
+          <w:rFonts w:ascii="Times New Roman" w:hAnsi="Times New Roman" w:cs="Times New Roman"/>
+          <w:b/>
+          <w:color w:val="000000" w:themeColor="text1"/>
+          <w:spacing w:val="-5"/>
+          <w:shd w:val="clear" w:color="auto" w:fill="FFFFFF"/>
+        </w:rPr>
+        <w:t xml:space="preserve"> com</w:t>
+      </w:r>
+      <w:r>
+        <w:rPr>
+          <w:rFonts w:ascii="Times New Roman" w:hAnsi="Times New Roman" w:cs="Times New Roman"/>
+          <w:b/>
+          <w:color w:val="000000" w:themeColor="text1"/>
+          <w:spacing w:val="-5"/>
+          <w:shd w:val="clear" w:color="auto" w:fill="FFFFFF"/>
+        </w:rPr>
+        <w:t xml:space="preserve"> relatos de outros usuários</w:t>
       </w:r>
     </w:p>
     <w:p>
@@ -718,7 +739,25 @@
           <w:spacing w:val="-5"/>
           <w:shd w:val="clear" w:color="auto" w:fill="FFFFFF"/>
         </w:rPr>
-        <w:t xml:space="preserve">No aplicativo tem um mapa com os vários tipos de retos da população, para cada marcação contém uma legenda abaixo mostrando o tipo de ocorrência. </w:t>
+        <w:t>No aplicativo tem um mapa com os vários tipos de re</w:t>
+      </w:r>
+      <w:r>
+        <w:rPr>
+          <w:rFonts w:ascii="Times New Roman" w:hAnsi="Times New Roman" w:cs="Times New Roman"/>
+          <w:color w:val="000000" w:themeColor="text1"/>
+          <w:spacing w:val="-5"/>
+          <w:shd w:val="clear" w:color="auto" w:fill="FFFFFF"/>
+        </w:rPr>
+        <w:t>lat</w:t>
+      </w:r>
+      <w:r>
+        <w:rPr>
+          <w:rFonts w:ascii="Times New Roman" w:hAnsi="Times New Roman" w:cs="Times New Roman"/>
+          <w:color w:val="000000" w:themeColor="text1"/>
+          <w:spacing w:val="-5"/>
+          <w:shd w:val="clear" w:color="auto" w:fill="FFFFFF"/>
+        </w:rPr>
+        <w:t xml:space="preserve">os da população, para cada marcação contém uma legenda abaixo mostrando o tipo de ocorrência. </w:t>
       </w:r>
     </w:p>
     <w:p>
@@ -917,7 +956,27 @@
           <w:shd w:val="clear" w:color="auto" w:fill="FFFFFF"/>
         </w:rPr>
         <w:lastRenderedPageBreak/>
-        <w:t>Mostrar no mapa bairros e localidade com maior índice de violência ou outro de tipo de delito, dando assim a chance ao usuário desviar daquela localidade.</w:t>
+        <w:t>Mostrar no mapa bairros e localidade com maior índice de violência ou outro de tipo de delito, dando assim a chance ao usuário de</w:t>
+      </w:r>
+      <w:r>
+        <w:rPr>
+          <w:rFonts w:ascii="Times New Roman" w:hAnsi="Times New Roman" w:cs="Times New Roman"/>
+          <w:b/>
+          <w:color w:val="000000" w:themeColor="text1"/>
+          <w:spacing w:val="-5"/>
+          <w:shd w:val="clear" w:color="auto" w:fill="FFFFFF"/>
+        </w:rPr>
+        <w:t xml:space="preserve"> evitar aquela</w:t>
+      </w:r>
+      <w:r>
+        <w:rPr>
+          <w:rFonts w:ascii="Times New Roman" w:hAnsi="Times New Roman" w:cs="Times New Roman"/>
+          <w:b/>
+          <w:color w:val="000000" w:themeColor="text1"/>
+          <w:spacing w:val="-5"/>
+          <w:shd w:val="clear" w:color="auto" w:fill="FFFFFF"/>
+        </w:rPr>
+        <w:t xml:space="preserve"> localidade.</w:t>
       </w:r>
     </w:p>
     <w:p>
@@ -964,7 +1023,47 @@
           <w:spacing w:val="-5"/>
           <w:shd w:val="clear" w:color="auto" w:fill="FFFFFF"/>
         </w:rPr>
-        <w:t>Todo o usuário tem o mesmo acesso na ferramenta, também poderão conversar entre si através de um chat que o app disponibilizará.</w:t>
+        <w:t xml:space="preserve">Todo o usuário tem o mesmo acesso na ferramenta, também poderão </w:t>
+      </w:r>
+      <w:r>
+        <w:rPr>
+          <w:rFonts w:ascii="Times New Roman" w:hAnsi="Times New Roman" w:cs="Times New Roman"/>
+          <w:b/>
+          <w:color w:val="000000" w:themeColor="text1"/>
+          <w:spacing w:val="-5"/>
+          <w:shd w:val="clear" w:color="auto" w:fill="FFFFFF"/>
+        </w:rPr>
+        <w:t>interagir</w:t>
+      </w:r>
+      <w:r>
+        <w:rPr>
+          <w:rFonts w:ascii="Times New Roman" w:hAnsi="Times New Roman" w:cs="Times New Roman"/>
+          <w:b/>
+          <w:color w:val="000000" w:themeColor="text1"/>
+          <w:spacing w:val="-5"/>
+          <w:shd w:val="clear" w:color="auto" w:fill="FFFFFF"/>
+        </w:rPr>
+        <w:t xml:space="preserve"> entre si através</w:t>
+      </w:r>
+      <w:r>
+        <w:rPr>
+          <w:rFonts w:ascii="Times New Roman" w:hAnsi="Times New Roman" w:cs="Times New Roman"/>
+          <w:b/>
+          <w:color w:val="000000" w:themeColor="text1"/>
+          <w:spacing w:val="-5"/>
+          <w:shd w:val="clear" w:color="auto" w:fill="FFFFFF"/>
+        </w:rPr>
+        <w:t xml:space="preserve"> do campo comentários</w:t>
+      </w:r>
+      <w:r>
+        <w:rPr>
+          <w:rFonts w:ascii="Times New Roman" w:hAnsi="Times New Roman" w:cs="Times New Roman"/>
+          <w:b/>
+          <w:color w:val="000000" w:themeColor="text1"/>
+          <w:spacing w:val="-5"/>
+          <w:shd w:val="clear" w:color="auto" w:fill="FFFFFF"/>
+        </w:rPr>
+        <w:t>.</w:t>
       </w:r>
     </w:p>
     <w:p>
@@ -985,7 +1084,25 @@
           <w:spacing w:val="-5"/>
           <w:shd w:val="clear" w:color="auto" w:fill="FFFFFF"/>
         </w:rPr>
-        <w:t xml:space="preserve">O aplicativo vai funciona tanto de forma online com off-line, mesmo sem internet você vai poder cadastrar sua marcação e assim que o aparelho detectar acesso a rede ele mandará a informação para o </w:t>
+        <w:t>O aplicativo vai funciona tanto de forma online com</w:t>
+      </w:r>
+      <w:r>
+        <w:rPr>
+          <w:rFonts w:ascii="Times New Roman" w:hAnsi="Times New Roman" w:cs="Times New Roman"/>
+          <w:color w:val="000000" w:themeColor="text1"/>
+          <w:spacing w:val="-5"/>
+          <w:shd w:val="clear" w:color="auto" w:fill="FFFFFF"/>
+        </w:rPr>
+        <w:t>o</w:t>
+      </w:r>
+      <w:r>
+        <w:rPr>
+          <w:rFonts w:ascii="Times New Roman" w:hAnsi="Times New Roman" w:cs="Times New Roman"/>
+          <w:color w:val="000000" w:themeColor="text1"/>
+          <w:spacing w:val="-5"/>
+          <w:shd w:val="clear" w:color="auto" w:fill="FFFFFF"/>
+        </w:rPr>
+        <w:t xml:space="preserve"> off-line, mesmo sem internet você vai poder cadastrar sua marcação e assim que o aparelho detectar acesso a rede ele mandará a informação para o </w:t>
       </w:r>
       <w:r>
         <w:rPr>
@@ -1003,7 +1120,25 @@
           <w:spacing w:val="-5"/>
           <w:shd w:val="clear" w:color="auto" w:fill="FFFFFF"/>
         </w:rPr>
-        <w:t xml:space="preserve"> de dados e atualizará todos os outros usuários.</w:t>
+        <w:t xml:space="preserve"> de dados e atualizará </w:t>
+      </w:r>
+      <w:r>
+        <w:rPr>
+          <w:rFonts w:ascii="Times New Roman" w:hAnsi="Times New Roman" w:cs="Times New Roman"/>
+          <w:color w:val="000000" w:themeColor="text1"/>
+          <w:spacing w:val="-5"/>
+          <w:shd w:val="clear" w:color="auto" w:fill="FFFFFF"/>
+        </w:rPr>
+        <w:t xml:space="preserve">para </w:t>
+      </w:r>
+      <w:r>
+        <w:rPr>
+          <w:rFonts w:ascii="Times New Roman" w:hAnsi="Times New Roman" w:cs="Times New Roman"/>
+          <w:color w:val="000000" w:themeColor="text1"/>
+          <w:spacing w:val="-5"/>
+          <w:shd w:val="clear" w:color="auto" w:fill="FFFFFF"/>
+        </w:rPr>
+        <w:t>os outros usuários.</w:t>
       </w:r>
     </w:p>
     <w:p>
@@ -1127,7 +1262,27 @@
           <w:spacing w:val="-5"/>
           <w:shd w:val="clear" w:color="auto" w:fill="FFFFFF"/>
         </w:rPr>
-        <w:t>O usuário prestar seu “BO” de uma forma diferente e que todos vão ver o que aconteceu.</w:t>
+        <w:t xml:space="preserve">O usuário </w:t>
+      </w:r>
+      <w:r>
+        <w:rPr>
+          <w:rFonts w:ascii="Times New Roman" w:hAnsi="Times New Roman" w:cs="Times New Roman"/>
+          <w:b/>
+          <w:color w:val="000000" w:themeColor="text1"/>
+          <w:spacing w:val="-5"/>
+          <w:shd w:val="clear" w:color="auto" w:fill="FFFFFF"/>
+        </w:rPr>
+        <w:t>pode prestar</w:t>
+      </w:r>
+      <w:r>
+        <w:rPr>
+          <w:rFonts w:ascii="Times New Roman" w:hAnsi="Times New Roman" w:cs="Times New Roman"/>
+          <w:b/>
+          <w:color w:val="000000" w:themeColor="text1"/>
+          <w:spacing w:val="-5"/>
+          <w:shd w:val="clear" w:color="auto" w:fill="FFFFFF"/>
+        </w:rPr>
+        <w:t xml:space="preserve"> seu “BO” de uma forma diferente e que todos vão ver o que aconteceu.</w:t>
       </w:r>
     </w:p>
     <w:p>
@@ -1177,7 +1332,25 @@
           <w:spacing w:val="-5"/>
           <w:shd w:val="clear" w:color="auto" w:fill="FFFFFF"/>
         </w:rPr>
-        <w:t>, assim torna-se fácil resolver determinados crimes na sua região.</w:t>
+        <w:t xml:space="preserve">, assim torna-se fácil </w:t>
+      </w:r>
+      <w:r>
+        <w:rPr>
+          <w:rFonts w:ascii="Times New Roman" w:hAnsi="Times New Roman" w:cs="Times New Roman"/>
+          <w:color w:val="000000" w:themeColor="text1"/>
+          <w:spacing w:val="-5"/>
+          <w:shd w:val="clear" w:color="auto" w:fill="FFFFFF"/>
+        </w:rPr>
+        <w:t>mostrar</w:t>
+      </w:r>
+      <w:r>
+        <w:rPr>
+          <w:rFonts w:ascii="Times New Roman" w:hAnsi="Times New Roman" w:cs="Times New Roman"/>
+          <w:color w:val="000000" w:themeColor="text1"/>
+          <w:spacing w:val="-5"/>
+          <w:shd w:val="clear" w:color="auto" w:fill="FFFFFF"/>
+        </w:rPr>
+        <w:t xml:space="preserve"> determinados crimes na sua região.</w:t>
       </w:r>
     </w:p>
     <w:p>

</xml_diff>